<commit_message>
Add 'Bonus' question for practiceSet2
</commit_message>
<xml_diff>
--- a/lecture3/practiceSet2.docx
+++ b/lecture3/practiceSet2.docx
@@ -49,19 +49,7 @@
         <w:rPr>
           <w:rFonts w:ascii="Helvetica" w:hAnsi="Helvetica"/>
         </w:rPr>
-        <w:t xml:space="preserve">Write a Python </w:t>
-      </w:r>
-      <w:r>
-        <w:rPr>
-          <w:rFonts w:ascii="Helvetica" w:hAnsi="Helvetica"/>
-        </w:rPr>
-        <w:t>function</w:t>
-      </w:r>
-      <w:r>
-        <w:rPr>
-          <w:rFonts w:ascii="Helvetica" w:hAnsi="Helvetica"/>
-        </w:rPr>
-        <w:t xml:space="preserve"> </w:t>
+        <w:t xml:space="preserve">Write a Python function </w:t>
       </w:r>
       <w:r>
         <w:rPr>
@@ -166,25 +154,7 @@
           <w:szCs w:val="26"/>
           <w:shd w:val="clear" w:color="auto" w:fill="FFFFFF"/>
         </w:rPr>
-        <w:t xml:space="preserve">Write a Python </w:t>
-      </w:r>
-      <w:r>
-        <w:rPr>
-          <w:rFonts w:ascii="Helvetica" w:eastAsia="Times New Roman" w:hAnsi="Helvetica" w:cs="Times New Roman"/>
-          <w:sz w:val="26"/>
-          <w:szCs w:val="26"/>
-          <w:shd w:val="clear" w:color="auto" w:fill="FFFFFF"/>
-        </w:rPr>
-        <w:t>function</w:t>
-      </w:r>
-      <w:r>
-        <w:rPr>
-          <w:rFonts w:ascii="Helvetica" w:eastAsia="Times New Roman" w:hAnsi="Helvetica" w:cs="Times New Roman"/>
-          <w:sz w:val="26"/>
-          <w:szCs w:val="26"/>
-          <w:shd w:val="clear" w:color="auto" w:fill="FFFFFF"/>
-        </w:rPr>
-        <w:t xml:space="preserve"> that will accept the base and height of a triangle and compute the area.</w:t>
+        <w:t>Write a Python function that will accept the base and height of a triangle and compute the area.</w:t>
       </w:r>
     </w:p>
     <w:p>
@@ -219,34 +189,7 @@
           <w:szCs w:val="26"/>
           <w:shd w:val="clear" w:color="auto" w:fill="FFFFFF"/>
         </w:rPr>
-        <w:t xml:space="preserve">Write a Python </w:t>
-      </w:r>
-      <w:r>
-        <w:rPr>
-          <w:rFonts w:ascii="Helvetica" w:eastAsia="Times New Roman" w:hAnsi="Helvetica" w:cs="Times New Roman"/>
-          <w:sz w:val="26"/>
-          <w:szCs w:val="26"/>
-          <w:shd w:val="clear" w:color="auto" w:fill="FFFFFF"/>
-        </w:rPr>
-        <w:t>function</w:t>
-      </w:r>
-      <w:r>
-        <w:rPr>
-          <w:rFonts w:ascii="Helvetica" w:eastAsia="Times New Roman" w:hAnsi="Helvetica" w:cs="Times New Roman"/>
-          <w:sz w:val="26"/>
-          <w:szCs w:val="26"/>
-          <w:shd w:val="clear" w:color="auto" w:fill="FFFFFF"/>
-        </w:rPr>
-        <w:t xml:space="preserve"> to solve</w:t>
-      </w:r>
-      <w:r>
-        <w:rPr>
-          <w:rFonts w:ascii="Helvetica" w:eastAsia="Times New Roman" w:hAnsi="Helvetica" w:cs="Times New Roman"/>
-          <w:sz w:val="26"/>
-          <w:szCs w:val="26"/>
-          <w:shd w:val="clear" w:color="auto" w:fill="FFFFFF"/>
-        </w:rPr>
-        <w:t xml:space="preserve"> </w:t>
+        <w:t xml:space="preserve">Write a Python function to solve </w:t>
       </w:r>
       <m:oMath>
         <m:r>
@@ -256,25 +199,7 @@
             <w:szCs w:val="26"/>
             <w:shd w:val="clear" w:color="auto" w:fill="FFFFFF"/>
           </w:rPr>
-          <m:t>√(</m:t>
-        </m:r>
-        <m:r>
-          <w:rPr>
-            <w:rFonts w:ascii="Cambria Math" w:eastAsia="Times New Roman" w:hAnsi="Cambria Math" w:cs="Times New Roman"/>
-            <w:sz w:val="26"/>
-            <w:szCs w:val="26"/>
-            <w:shd w:val="clear" w:color="auto" w:fill="FFFFFF"/>
-          </w:rPr>
-          <m:t>(x + y) * (x + y)</m:t>
-        </m:r>
-        <m:r>
-          <w:rPr>
-            <w:rFonts w:ascii="Cambria Math" w:eastAsia="Times New Roman" w:hAnsi="Cambria Math" w:cs="Times New Roman"/>
-            <w:sz w:val="26"/>
-            <w:szCs w:val="26"/>
-            <w:shd w:val="clear" w:color="auto" w:fill="FFFFFF"/>
-          </w:rPr>
-          <m:t>)</m:t>
+          <m:t>√((x + y) * (x + y))</m:t>
         </m:r>
       </m:oMath>
       <w:r>
@@ -285,6 +210,24 @@
           <w:shd w:val="clear" w:color="auto" w:fill="FFFFFF"/>
         </w:rPr>
         <w:t>.</w:t>
+      </w:r>
+      <w:r>
+        <w:rPr>
+          <w:rFonts w:ascii="Helvetica" w:eastAsia="Times New Roman" w:hAnsi="Helvetica" w:cs="Times New Roman"/>
+          <w:sz w:val="26"/>
+          <w:szCs w:val="26"/>
+          <w:shd w:val="clear" w:color="auto" w:fill="FFFFFF"/>
+        </w:rPr>
+        <w:t xml:space="preserve"> </w:t>
+      </w:r>
+      <w:r>
+        <w:rPr>
+          <w:rFonts w:ascii="Helvetica" w:eastAsia="Times New Roman" w:hAnsi="Helvetica" w:cs="Times New Roman"/>
+          <w:sz w:val="26"/>
+          <w:szCs w:val="26"/>
+          <w:shd w:val="clear" w:color="auto" w:fill="FFFFFF"/>
+        </w:rPr>
+        <w:t>(hint – you may need to import the math library)</w:t>
       </w:r>
     </w:p>
     <w:p>
@@ -372,6 +315,30 @@
           <w:rFonts w:ascii="Helvetica" w:eastAsia="Times New Roman" w:hAnsi="Helvetica" w:cs="Times New Roman"/>
         </w:rPr>
       </w:pPr>
+    </w:p>
+    <w:p>
+      <w:pPr>
+        <w:rPr>
+          <w:rFonts w:ascii="Helvetica" w:eastAsia="Times New Roman" w:hAnsi="Helvetica" w:cs="Times New Roman"/>
+        </w:rPr>
+      </w:pPr>
+    </w:p>
+    <w:p>
+      <w:pPr>
+        <w:rPr>
+          <w:rFonts w:ascii="Helvetica" w:eastAsia="Times New Roman" w:hAnsi="Helvetica" w:cs="Times New Roman"/>
+          <w:b/>
+          <w:bCs/>
+        </w:rPr>
+      </w:pPr>
+      <w:r>
+        <w:rPr>
+          <w:rFonts w:ascii="Helvetica" w:eastAsia="Times New Roman" w:hAnsi="Helvetica" w:cs="Times New Roman"/>
+          <w:b/>
+          <w:bCs/>
+        </w:rPr>
+        <w:t>BONUS! (if you’re up for a challenge)</w:t>
+      </w:r>
     </w:p>
     <w:p>
       <w:pPr>
@@ -1256,6 +1223,7 @@
   <w:style w:type="character" w:default="1" w:styleId="DefaultParagraphFont">
     <w:name w:val="Default Paragraph Font"/>
     <w:uiPriority w:val="1"/>
+    <w:semiHidden/>
     <w:unhideWhenUsed/>
   </w:style>
   <w:style w:type="table" w:default="1" w:styleId="TableNormal">

</xml_diff>